<commit_message>
1. completed the empoyee add and register -> dropdowns and controllers 2. completed the adding of the business mentor
</commit_message>
<xml_diff>
--- a/documentations/Bizzmirth App Setup.docx
+++ b/documentations/Bizzmirth App Setup.docx
@@ -4,15 +4,7 @@
   <w:body>
     <w:p>
       <w:r>
-        <w:t xml:space="preserve">Installation of </w:t>
-      </w:r>
-      <w:proofErr w:type="spellStart"/>
-      <w:r>
-        <w:t>Bizzmirth</w:t>
-      </w:r>
-      <w:proofErr w:type="spellEnd"/>
-      <w:r>
-        <w:t xml:space="preserve"> App</w:t>
+        <w:t>Installation of Bizzmirth App</w:t>
       </w:r>
     </w:p>
     <w:p>
@@ -55,38 +47,22 @@
         <w:rPr>
           <w:color w:val="538135" w:themeColor="accent6" w:themeShade="BF"/>
         </w:rPr>
-        <w:t xml:space="preserve">flutter pub </w:t>
-      </w:r>
-      <w:proofErr w:type="gramStart"/>
-      <w:r>
+        <w:t>flutter pub get</w:t>
+      </w:r>
+    </w:p>
+    <w:p>
+      <w:pPr>
+        <w:pStyle w:val="ListParagraph"/>
         <w:rPr>
           <w:color w:val="538135" w:themeColor="accent6" w:themeShade="BF"/>
         </w:rPr>
-        <w:t>get</w:t>
-      </w:r>
-      <w:proofErr w:type="gramEnd"/>
-    </w:p>
-    <w:p>
-      <w:pPr>
-        <w:pStyle w:val="ListParagraph"/>
+      </w:pPr>
+      <w:r>
         <w:rPr>
           <w:color w:val="538135" w:themeColor="accent6" w:themeShade="BF"/>
         </w:rPr>
-      </w:pPr>
-      <w:r>
-        <w:rPr>
-          <w:color w:val="538135" w:themeColor="accent6" w:themeShade="BF"/>
-        </w:rPr>
-        <w:t xml:space="preserve">flutter </w:t>
-      </w:r>
-      <w:proofErr w:type="gramStart"/>
-      <w:r>
-        <w:rPr>
-          <w:color w:val="538135" w:themeColor="accent6" w:themeShade="BF"/>
-        </w:rPr>
-        <w:t>run</w:t>
-      </w:r>
-      <w:proofErr w:type="gramEnd"/>
+        <w:t>flutter run</w:t>
+      </w:r>
     </w:p>
     <w:p>
       <w:pPr>
@@ -119,35 +95,7 @@
         <w:rPr>
           <w:color w:val="FF0000"/>
         </w:rPr>
-        <w:t xml:space="preserve">A problem occurred configuring project </w:t>
-      </w:r>
-      <w:proofErr w:type="gramStart"/>
-      <w:r>
-        <w:rPr>
-          <w:color w:val="FF0000"/>
-        </w:rPr>
-        <w:t>':</w:t>
-      </w:r>
-      <w:proofErr w:type="spellStart"/>
-      <w:r>
-        <w:rPr>
-          <w:color w:val="FF0000"/>
-        </w:rPr>
-        <w:t>isar</w:t>
-      </w:r>
-      <w:proofErr w:type="gramEnd"/>
-      <w:r>
-        <w:rPr>
-          <w:color w:val="FF0000"/>
-        </w:rPr>
-        <w:t>_flutter_libs</w:t>
-      </w:r>
-      <w:proofErr w:type="spellEnd"/>
-      <w:r>
-        <w:rPr>
-          <w:color w:val="FF0000"/>
-        </w:rPr>
-        <w:t>'.</w:t>
+        <w:t>A problem occurred configuring project ':isar_flutter_libs'.</w:t>
       </w:r>
     </w:p>
     <w:p>
@@ -187,15 +135,7 @@
         <w:ind w:left="720"/>
       </w:pPr>
       <w:r>
-        <w:t>C:\Users\{your-</w:t>
-      </w:r>
-      <w:proofErr w:type="gramStart"/>
-      <w:r>
-        <w:t>username}\AppData\Local\Pub\Cache\hosted\pub.dev\isar_flutter_libs-</w:t>
-      </w:r>
-      <w:proofErr w:type="gramEnd"/>
-      <w:r>
-        <w:t>{version}</w:t>
+        <w:t>C:\Users\{your-username}\AppData\Local\Pub\Cache\hosted\pub.dev\isar_flutter_libs-{version}</w:t>
       </w:r>
       <w:r>
         <w:t>.</w:t>
@@ -209,19 +149,12 @@
           <w:numId w:val="2"/>
         </w:numPr>
       </w:pPr>
-      <w:proofErr w:type="gramStart"/>
       <w:r>
         <w:t>Open  “</w:t>
       </w:r>
-      <w:proofErr w:type="gramEnd"/>
-      <w:r>
-        <w:t>android/app/</w:t>
-      </w:r>
-      <w:proofErr w:type="spellStart"/>
-      <w:r>
-        <w:t>build.gradle</w:t>
-      </w:r>
-      <w:proofErr w:type="spellEnd"/>
+      <w:r>
+        <w:t>android/app/build.gradle</w:t>
+      </w:r>
       <w:r>
         <w:t>” and make the following changes.</w:t>
       </w:r>
@@ -259,30 +192,32 @@
         <w:rPr>
           <w:color w:val="2E74B5" w:themeColor="accent5" w:themeShade="BF"/>
         </w:rPr>
-        <w:t xml:space="preserve">    namespace = "</w:t>
-      </w:r>
-      <w:proofErr w:type="spellStart"/>
-      <w:proofErr w:type="gramStart"/>
-      <w:r>
+        <w:t xml:space="preserve">    namespace = "dev.isar.isar_flutter_libs"</w:t>
+      </w:r>
+    </w:p>
+    <w:p>
+      <w:pPr>
+        <w:pStyle w:val="ListParagraph"/>
+        <w:ind w:left="1080"/>
         <w:rPr>
           <w:color w:val="2E74B5" w:themeColor="accent5" w:themeShade="BF"/>
         </w:rPr>
-        <w:t>dev.isar</w:t>
-      </w:r>
-      <w:proofErr w:type="gramEnd"/>
+      </w:pPr>
       <w:r>
         <w:rPr>
           <w:color w:val="2E74B5" w:themeColor="accent5" w:themeShade="BF"/>
         </w:rPr>
-        <w:t>.isar_flutter_libs</w:t>
-      </w:r>
-      <w:proofErr w:type="spellEnd"/>
-      <w:r>
+        <w:t xml:space="preserve">    compileSdkVersion 30</w:t>
+      </w:r>
+    </w:p>
+    <w:p>
+      <w:pPr>
+        <w:pStyle w:val="ListParagraph"/>
+        <w:ind w:left="1080"/>
         <w:rPr>
           <w:color w:val="2E74B5" w:themeColor="accent5" w:themeShade="BF"/>
         </w:rPr>
-        <w:t>"</w:t>
-      </w:r>
+      </w:pPr>
     </w:p>
     <w:p>
       <w:pPr>
@@ -296,88 +231,22 @@
         <w:rPr>
           <w:color w:val="2E74B5" w:themeColor="accent5" w:themeShade="BF"/>
         </w:rPr>
-        <w:t xml:space="preserve">    </w:t>
-      </w:r>
-      <w:proofErr w:type="spellStart"/>
-      <w:r>
+        <w:t xml:space="preserve">    defaultConfig {</w:t>
+      </w:r>
+    </w:p>
+    <w:p>
+      <w:pPr>
+        <w:pStyle w:val="ListParagraph"/>
+        <w:ind w:left="1080"/>
         <w:rPr>
           <w:color w:val="2E74B5" w:themeColor="accent5" w:themeShade="BF"/>
         </w:rPr>
-        <w:t>compileSdkVersion</w:t>
-      </w:r>
-      <w:proofErr w:type="spellEnd"/>
+      </w:pPr>
       <w:r>
         <w:rPr>
           <w:color w:val="2E74B5" w:themeColor="accent5" w:themeShade="BF"/>
         </w:rPr>
-        <w:t xml:space="preserve"> 30</w:t>
-      </w:r>
-    </w:p>
-    <w:p>
-      <w:pPr>
-        <w:pStyle w:val="ListParagraph"/>
-        <w:ind w:left="1080"/>
-        <w:rPr>
-          <w:color w:val="2E74B5" w:themeColor="accent5" w:themeShade="BF"/>
-        </w:rPr>
-      </w:pPr>
-    </w:p>
-    <w:p>
-      <w:pPr>
-        <w:pStyle w:val="ListParagraph"/>
-        <w:ind w:left="1080"/>
-        <w:rPr>
-          <w:color w:val="2E74B5" w:themeColor="accent5" w:themeShade="BF"/>
-        </w:rPr>
-      </w:pPr>
-      <w:r>
-        <w:rPr>
-          <w:color w:val="2E74B5" w:themeColor="accent5" w:themeShade="BF"/>
-        </w:rPr>
-        <w:t xml:space="preserve">    </w:t>
-      </w:r>
-      <w:proofErr w:type="spellStart"/>
-      <w:r>
-        <w:rPr>
-          <w:color w:val="2E74B5" w:themeColor="accent5" w:themeShade="BF"/>
-        </w:rPr>
-        <w:t>defaultConfig</w:t>
-      </w:r>
-      <w:proofErr w:type="spellEnd"/>
-      <w:r>
-        <w:rPr>
-          <w:color w:val="2E74B5" w:themeColor="accent5" w:themeShade="BF"/>
-        </w:rPr>
-        <w:t xml:space="preserve"> {</w:t>
-      </w:r>
-    </w:p>
-    <w:p>
-      <w:pPr>
-        <w:pStyle w:val="ListParagraph"/>
-        <w:ind w:left="1080"/>
-        <w:rPr>
-          <w:color w:val="2E74B5" w:themeColor="accent5" w:themeShade="BF"/>
-        </w:rPr>
-      </w:pPr>
-      <w:r>
-        <w:rPr>
-          <w:color w:val="2E74B5" w:themeColor="accent5" w:themeShade="BF"/>
-        </w:rPr>
-        <w:t xml:space="preserve">        </w:t>
-      </w:r>
-      <w:proofErr w:type="spellStart"/>
-      <w:r>
-        <w:rPr>
-          <w:color w:val="2E74B5" w:themeColor="accent5" w:themeShade="BF"/>
-        </w:rPr>
-        <w:t>minSdkVersion</w:t>
-      </w:r>
-      <w:proofErr w:type="spellEnd"/>
-      <w:r>
-        <w:rPr>
-          <w:color w:val="2E74B5" w:themeColor="accent5" w:themeShade="BF"/>
-        </w:rPr>
-        <w:t xml:space="preserve"> 16</w:t>
+        <w:t xml:space="preserve">        minSdkVersion 16</w:t>
       </w:r>
     </w:p>
     <w:p>
@@ -431,6 +300,104 @@
         <w:t>Run the project again.</w:t>
       </w:r>
     </w:p>
+    <w:p/>
+    <w:p/>
+    <w:p/>
+    <w:p>
+      <w:r>
+        <w:br w:type="page"/>
+      </w:r>
+    </w:p>
+    <w:p>
+      <w:r>
+        <w:lastRenderedPageBreak/>
+        <w:t xml:space="preserve">Changed the flutter sdk version to </w:t>
+      </w:r>
+      <w:r>
+        <w:t>3.24.5</w:t>
+      </w:r>
+    </w:p>
+    <w:p>
+      <w:pPr>
+        <w:rPr>
+          <w:color w:val="70AD47" w:themeColor="accent6"/>
+        </w:rPr>
+      </w:pPr>
+      <w:r>
+        <w:t xml:space="preserve">After installing the 3.24.5 clean the project first with </w:t>
+      </w:r>
+      <w:r>
+        <w:rPr>
+          <w:color w:val="70AD47" w:themeColor="accent6"/>
+        </w:rPr>
+        <w:t xml:space="preserve">flutter clean </w:t>
+      </w:r>
+    </w:p>
+    <w:p>
+      <w:pPr>
+        <w:rPr>
+          <w:color w:val="70AD47" w:themeColor="accent6"/>
+        </w:rPr>
+      </w:pPr>
+      <w:r>
+        <w:t xml:space="preserve">And then run </w:t>
+      </w:r>
+      <w:r>
+        <w:rPr>
+          <w:color w:val="70AD47" w:themeColor="accent6"/>
+        </w:rPr>
+        <w:t xml:space="preserve">flutter pub get </w:t>
+      </w:r>
+    </w:p>
+    <w:p>
+      <w:r>
+        <w:t xml:space="preserve">And the run the project. If the project shows error for month_picker and toastification then make some file changes in the following location: </w:t>
+      </w:r>
+    </w:p>
+    <w:p>
+      <w:r>
+        <w:t>C:\Users\harsh\AppData\Local\Pub\Cache\hosted\pub.dev\toastification-3.0.1\lib\src\built_in\layout\standard\style</w:t>
+      </w:r>
+      <w:r>
+        <w:br/>
+        <w:t>in this location change the style.dart</w:t>
+      </w:r>
+    </w:p>
+    <w:p/>
+    <w:p>
+      <w:r>
+        <w:t>C:\Users\harsh\AppData\Local\Pub\Cache\hosted\pub.dev\toastification-3.0.1\lib\src\utils</w:t>
+      </w:r>
+      <w:r>
+        <w:br/>
+        <w:t>in this location change the color_util.dart</w:t>
+      </w:r>
+    </w:p>
+    <w:p/>
+    <w:p>
+      <w:r>
+        <w:t>C:\Users\harsh\AppData\Local\Pub\Cache\hosted\pub.dev\toastification-3.0.1\lib\src\built_in\layout\standard\style\implementation</w:t>
+      </w:r>
+    </w:p>
+    <w:p>
+      <w:r>
+        <w:t>In this location change the filled_style.dart</w:t>
+      </w:r>
+    </w:p>
+    <w:p/>
+    <w:p>
+      <w:r>
+        <w:t>C:\Users\harsh\AppData\Local\Pub\Cache\hosted\pub.dev\month_picker_dialog-6.0.2\lib\src\month_picker_widgets\header</w:t>
+      </w:r>
+      <w:r>
+        <w:br/>
+        <w:t xml:space="preserve">in this location change the </w:t>
+      </w:r>
+      <w:r>
+        <w:t>header_arrow.dart</w:t>
+      </w:r>
+    </w:p>
+    <w:p/>
     <w:p>
       <w:pPr>
         <w:ind w:left="720"/>
@@ -1238,6 +1205,7 @@
   <w:style w:type="character" w:default="1" w:styleId="DefaultParagraphFont">
     <w:name w:val="Default Paragraph Font"/>
     <w:uiPriority w:val="1"/>
+    <w:semiHidden/>
     <w:unhideWhenUsed/>
   </w:style>
   <w:style w:type="table" w:default="1" w:styleId="TableNormal">

</xml_diff>